<commit_message>
Question 4. Fun :)
</commit_message>
<xml_diff>
--- a/PSWC_WEEK4_StudentCopy.docx
+++ b/PSWC_WEEK4_StudentCopy.docx
@@ -1579,6 +1579,7 @@
           <w:p>
             <w:pPr>
               <w:pStyle w:val="TextBody"/>
+              <w:spacing w:lineRule="auto" w:line="240" w:before="0" w:after="0"/>
               <w:rPr>
                 <w:rFonts w:ascii="Times New Roman" w:hAnsi="Times New Roman" w:cs="Times New Roman"/>
                 <w:b/>
@@ -1596,6 +1597,7 @@
           <w:p>
             <w:pPr>
               <w:pStyle w:val="TextBody"/>
+              <w:spacing w:lineRule="auto" w:line="240" w:before="0" w:after="0"/>
               <w:rPr/>
             </w:pPr>
             <w:r>
@@ -1606,6 +1608,7 @@
           <w:p>
             <w:pPr>
               <w:pStyle w:val="TextBody"/>
+              <w:spacing w:lineRule="auto" w:line="240" w:before="0" w:after="0"/>
               <w:rPr/>
             </w:pPr>
             <w:r>
@@ -1616,15 +1619,17 @@
           <w:p>
             <w:pPr>
               <w:pStyle w:val="TextBody"/>
-              <w:rPr/>
-            </w:pPr>
-            <w:r>
-              <w:rPr/>
-            </w:r>
-          </w:p>
-          <w:p>
-            <w:pPr>
-              <w:pStyle w:val="TextBody"/>
+              <w:spacing w:lineRule="auto" w:line="240" w:before="0" w:after="0"/>
+              <w:rPr/>
+            </w:pPr>
+            <w:r>
+              <w:rPr/>
+            </w:r>
+          </w:p>
+          <w:p>
+            <w:pPr>
+              <w:pStyle w:val="TextBody"/>
+              <w:spacing w:lineRule="auto" w:line="240" w:before="0" w:after="0"/>
               <w:rPr/>
             </w:pPr>
             <w:r>
@@ -1635,15 +1640,17 @@
           <w:p>
             <w:pPr>
               <w:pStyle w:val="TextBody"/>
-              <w:rPr/>
-            </w:pPr>
-            <w:r>
-              <w:rPr/>
-            </w:r>
-          </w:p>
-          <w:p>
-            <w:pPr>
-              <w:pStyle w:val="TextBody"/>
+              <w:spacing w:lineRule="auto" w:line="240" w:before="0" w:after="0"/>
+              <w:rPr/>
+            </w:pPr>
+            <w:r>
+              <w:rPr/>
+            </w:r>
+          </w:p>
+          <w:p>
+            <w:pPr>
+              <w:pStyle w:val="TextBody"/>
+              <w:spacing w:lineRule="auto" w:line="240" w:before="0" w:after="0"/>
               <w:rPr/>
             </w:pPr>
             <w:r>
@@ -1654,6 +1661,7 @@
           <w:p>
             <w:pPr>
               <w:pStyle w:val="TextBody"/>
+              <w:spacing w:lineRule="auto" w:line="240" w:before="0" w:after="0"/>
               <w:rPr/>
             </w:pPr>
             <w:r>
@@ -1664,6 +1672,7 @@
           <w:p>
             <w:pPr>
               <w:pStyle w:val="TextBody"/>
+              <w:spacing w:lineRule="auto" w:line="240" w:before="0" w:after="0"/>
               <w:rPr/>
             </w:pPr>
             <w:r>
@@ -1674,6 +1683,7 @@
           <w:p>
             <w:pPr>
               <w:pStyle w:val="TextBody"/>
+              <w:spacing w:lineRule="auto" w:line="240" w:before="0" w:after="0"/>
               <w:rPr/>
             </w:pPr>
             <w:r>
@@ -1684,6 +1694,7 @@
           <w:p>
             <w:pPr>
               <w:pStyle w:val="TextBody"/>
+              <w:spacing w:lineRule="auto" w:line="240" w:before="0" w:after="0"/>
               <w:rPr/>
             </w:pPr>
             <w:r>
@@ -1694,15 +1705,17 @@
           <w:p>
             <w:pPr>
               <w:pStyle w:val="TextBody"/>
-              <w:rPr/>
-            </w:pPr>
-            <w:r>
-              <w:rPr/>
-            </w:r>
-          </w:p>
-          <w:p>
-            <w:pPr>
-              <w:pStyle w:val="TextBody"/>
+              <w:spacing w:lineRule="auto" w:line="240" w:before="0" w:after="0"/>
+              <w:rPr/>
+            </w:pPr>
+            <w:r>
+              <w:rPr/>
+            </w:r>
+          </w:p>
+          <w:p>
+            <w:pPr>
+              <w:pStyle w:val="TextBody"/>
+              <w:spacing w:lineRule="auto" w:line="240" w:before="0" w:after="0"/>
               <w:rPr/>
             </w:pPr>
             <w:r>
@@ -1713,15 +1726,17 @@
           <w:p>
             <w:pPr>
               <w:pStyle w:val="TextBody"/>
-              <w:rPr/>
-            </w:pPr>
-            <w:r>
-              <w:rPr/>
-            </w:r>
-          </w:p>
-          <w:p>
-            <w:pPr>
-              <w:pStyle w:val="TextBody"/>
+              <w:spacing w:lineRule="auto" w:line="240" w:before="0" w:after="0"/>
+              <w:rPr/>
+            </w:pPr>
+            <w:r>
+              <w:rPr/>
+            </w:r>
+          </w:p>
+          <w:p>
+            <w:pPr>
+              <w:pStyle w:val="TextBody"/>
+              <w:spacing w:lineRule="auto" w:line="240" w:before="0" w:after="0"/>
               <w:rPr/>
             </w:pPr>
             <w:r>
@@ -1732,6 +1747,7 @@
           <w:p>
             <w:pPr>
               <w:pStyle w:val="TextBody"/>
+              <w:spacing w:lineRule="auto" w:line="240" w:before="0" w:after="0"/>
               <w:rPr/>
             </w:pPr>
             <w:r>
@@ -1742,15 +1758,17 @@
           <w:p>
             <w:pPr>
               <w:pStyle w:val="TextBody"/>
-              <w:rPr/>
-            </w:pPr>
-            <w:r>
-              <w:rPr/>
-            </w:r>
-          </w:p>
-          <w:p>
-            <w:pPr>
-              <w:pStyle w:val="TextBody"/>
+              <w:spacing w:lineRule="auto" w:line="240" w:before="0" w:after="0"/>
+              <w:rPr/>
+            </w:pPr>
+            <w:r>
+              <w:rPr/>
+            </w:r>
+          </w:p>
+          <w:p>
+            <w:pPr>
+              <w:pStyle w:val="TextBody"/>
+              <w:spacing w:lineRule="auto" w:line="240" w:before="0" w:after="0"/>
               <w:rPr/>
             </w:pPr>
             <w:r>
@@ -1761,6 +1779,7 @@
           <w:p>
             <w:pPr>
               <w:pStyle w:val="TextBody"/>
+              <w:spacing w:lineRule="auto" w:line="240" w:before="0" w:after="0"/>
               <w:rPr/>
             </w:pPr>
             <w:r>
@@ -1771,15 +1790,17 @@
           <w:p>
             <w:pPr>
               <w:pStyle w:val="TextBody"/>
-              <w:rPr/>
-            </w:pPr>
-            <w:r>
-              <w:rPr/>
-            </w:r>
-          </w:p>
-          <w:p>
-            <w:pPr>
-              <w:pStyle w:val="TextBody"/>
+              <w:spacing w:lineRule="auto" w:line="240" w:before="0" w:after="0"/>
+              <w:rPr/>
+            </w:pPr>
+            <w:r>
+              <w:rPr/>
+            </w:r>
+          </w:p>
+          <w:p>
+            <w:pPr>
+              <w:pStyle w:val="TextBody"/>
+              <w:spacing w:lineRule="auto" w:line="240" w:before="0" w:after="0"/>
               <w:rPr/>
             </w:pPr>
             <w:r>
@@ -1790,6 +1811,7 @@
           <w:p>
             <w:pPr>
               <w:pStyle w:val="TextBody"/>
+              <w:spacing w:lineRule="auto" w:line="240" w:before="0" w:after="0"/>
               <w:rPr/>
             </w:pPr>
             <w:r>
@@ -1800,6 +1822,7 @@
           <w:p>
             <w:pPr>
               <w:pStyle w:val="TextBody"/>
+              <w:spacing w:lineRule="auto" w:line="240" w:before="0" w:after="0"/>
               <w:rPr/>
             </w:pPr>
             <w:r>
@@ -1810,6 +1833,7 @@
           <w:p>
             <w:pPr>
               <w:pStyle w:val="TextBody"/>
+              <w:spacing w:lineRule="auto" w:line="240" w:before="0" w:after="0"/>
               <w:rPr/>
             </w:pPr>
             <w:r>
@@ -1820,15 +1844,17 @@
           <w:p>
             <w:pPr>
               <w:pStyle w:val="TextBody"/>
-              <w:rPr/>
-            </w:pPr>
-            <w:r>
-              <w:rPr/>
-            </w:r>
-          </w:p>
-          <w:p>
-            <w:pPr>
-              <w:pStyle w:val="TextBody"/>
+              <w:spacing w:lineRule="auto" w:line="240" w:before="0" w:after="0"/>
+              <w:rPr/>
+            </w:pPr>
+            <w:r>
+              <w:rPr/>
+            </w:r>
+          </w:p>
+          <w:p>
+            <w:pPr>
+              <w:pStyle w:val="TextBody"/>
+              <w:spacing w:lineRule="auto" w:line="240" w:before="0" w:after="0"/>
               <w:rPr/>
             </w:pPr>
             <w:r>
@@ -1839,15 +1865,17 @@
           <w:p>
             <w:pPr>
               <w:pStyle w:val="TextBody"/>
-              <w:rPr/>
-            </w:pPr>
-            <w:r>
-              <w:rPr/>
-            </w:r>
-          </w:p>
-          <w:p>
-            <w:pPr>
-              <w:pStyle w:val="TextBody"/>
+              <w:spacing w:lineRule="auto" w:line="240" w:before="0" w:after="0"/>
+              <w:rPr/>
+            </w:pPr>
+            <w:r>
+              <w:rPr/>
+            </w:r>
+          </w:p>
+          <w:p>
+            <w:pPr>
+              <w:pStyle w:val="TextBody"/>
+              <w:spacing w:lineRule="auto" w:line="240" w:before="0" w:after="0"/>
               <w:rPr/>
             </w:pPr>
             <w:r>
@@ -1858,6 +1886,7 @@
           <w:p>
             <w:pPr>
               <w:pStyle w:val="TextBody"/>
+              <w:spacing w:lineRule="auto" w:line="240" w:before="0" w:after="0"/>
               <w:rPr/>
             </w:pPr>
             <w:r>
@@ -1868,6 +1897,7 @@
           <w:p>
             <w:pPr>
               <w:pStyle w:val="TextBody"/>
+              <w:spacing w:lineRule="auto" w:line="240" w:before="0" w:after="0"/>
               <w:rPr/>
             </w:pPr>
             <w:r>
@@ -1878,6 +1908,7 @@
           <w:p>
             <w:pPr>
               <w:pStyle w:val="TextBody"/>
+              <w:spacing w:lineRule="auto" w:line="240" w:before="0" w:after="0"/>
               <w:rPr/>
             </w:pPr>
             <w:r>
@@ -1888,6 +1919,7 @@
           <w:p>
             <w:pPr>
               <w:pStyle w:val="TextBody"/>
+              <w:spacing w:lineRule="auto" w:line="240" w:before="0" w:after="0"/>
               <w:rPr/>
             </w:pPr>
             <w:r>
@@ -1898,6 +1930,7 @@
           <w:p>
             <w:pPr>
               <w:pStyle w:val="TextBody"/>
+              <w:spacing w:lineRule="auto" w:line="240" w:before="0" w:after="0"/>
               <w:rPr/>
             </w:pPr>
             <w:r>
@@ -1908,6 +1941,7 @@
           <w:p>
             <w:pPr>
               <w:pStyle w:val="TextBody"/>
+              <w:spacing w:lineRule="auto" w:line="240" w:before="0" w:after="0"/>
               <w:rPr/>
             </w:pPr>
             <w:r>
@@ -1918,6 +1952,7 @@
           <w:p>
             <w:pPr>
               <w:pStyle w:val="TextBody"/>
+              <w:spacing w:lineRule="auto" w:line="240" w:before="0" w:after="0"/>
               <w:rPr/>
             </w:pPr>
             <w:r>
@@ -1928,6 +1963,7 @@
           <w:p>
             <w:pPr>
               <w:pStyle w:val="TextBody"/>
+              <w:spacing w:lineRule="auto" w:line="240" w:before="0" w:after="0"/>
               <w:rPr/>
             </w:pPr>
             <w:r>
@@ -1938,7 +1974,7 @@
           <w:p>
             <w:pPr>
               <w:pStyle w:val="TextBody"/>
-              <w:spacing w:before="0" w:after="140"/>
+              <w:spacing w:lineRule="auto" w:line="240" w:before="0" w:after="0"/>
               <w:rPr/>
             </w:pPr>
             <w:r>
@@ -2849,6 +2885,7 @@
           <w:p>
             <w:pPr>
               <w:pStyle w:val="TextBody"/>
+              <w:spacing w:lineRule="auto" w:line="240" w:before="0" w:after="0"/>
               <w:rPr>
                 <w:rFonts w:ascii="Times New Roman" w:hAnsi="Times New Roman" w:cs="Times New Roman"/>
                 <w:b/>
@@ -2866,6 +2903,7 @@
           <w:p>
             <w:pPr>
               <w:pStyle w:val="TextBody"/>
+              <w:spacing w:lineRule="auto" w:line="240" w:before="0" w:after="0"/>
               <w:rPr/>
             </w:pPr>
             <w:r>
@@ -2876,6 +2914,7 @@
           <w:p>
             <w:pPr>
               <w:pStyle w:val="TextBody"/>
+              <w:spacing w:lineRule="auto" w:line="240" w:before="0" w:after="0"/>
               <w:rPr/>
             </w:pPr>
             <w:r>
@@ -2886,15 +2925,17 @@
           <w:p>
             <w:pPr>
               <w:pStyle w:val="TextBody"/>
-              <w:rPr/>
-            </w:pPr>
-            <w:r>
-              <w:rPr/>
-            </w:r>
-          </w:p>
-          <w:p>
-            <w:pPr>
-              <w:pStyle w:val="TextBody"/>
+              <w:spacing w:lineRule="auto" w:line="240" w:before="0" w:after="0"/>
+              <w:rPr/>
+            </w:pPr>
+            <w:r>
+              <w:rPr/>
+            </w:r>
+          </w:p>
+          <w:p>
+            <w:pPr>
+              <w:pStyle w:val="TextBody"/>
+              <w:spacing w:lineRule="auto" w:line="240" w:before="0" w:after="0"/>
               <w:rPr/>
             </w:pPr>
             <w:r>
@@ -2905,6 +2946,7 @@
           <w:p>
             <w:pPr>
               <w:pStyle w:val="TextBody"/>
+              <w:spacing w:lineRule="auto" w:line="240" w:before="0" w:after="0"/>
               <w:rPr/>
             </w:pPr>
             <w:r>
@@ -2915,6 +2957,7 @@
           <w:p>
             <w:pPr>
               <w:pStyle w:val="TextBody"/>
+              <w:spacing w:lineRule="auto" w:line="240" w:before="0" w:after="0"/>
               <w:rPr/>
             </w:pPr>
             <w:r>
@@ -2925,6 +2968,7 @@
           <w:p>
             <w:pPr>
               <w:pStyle w:val="TextBody"/>
+              <w:spacing w:lineRule="auto" w:line="240" w:before="0" w:after="0"/>
               <w:rPr/>
             </w:pPr>
             <w:r>
@@ -2935,6 +2979,7 @@
           <w:p>
             <w:pPr>
               <w:pStyle w:val="TextBody"/>
+              <w:spacing w:lineRule="auto" w:line="240" w:before="0" w:after="0"/>
               <w:rPr/>
             </w:pPr>
             <w:r>
@@ -2945,15 +2990,17 @@
           <w:p>
             <w:pPr>
               <w:pStyle w:val="TextBody"/>
-              <w:rPr/>
-            </w:pPr>
-            <w:r>
-              <w:rPr/>
-            </w:r>
-          </w:p>
-          <w:p>
-            <w:pPr>
-              <w:pStyle w:val="TextBody"/>
+              <w:spacing w:lineRule="auto" w:line="240" w:before="0" w:after="0"/>
+              <w:rPr/>
+            </w:pPr>
+            <w:r>
+              <w:rPr/>
+            </w:r>
+          </w:p>
+          <w:p>
+            <w:pPr>
+              <w:pStyle w:val="TextBody"/>
+              <w:spacing w:lineRule="auto" w:line="240" w:before="0" w:after="0"/>
               <w:rPr/>
             </w:pPr>
             <w:r>
@@ -2964,15 +3011,17 @@
           <w:p>
             <w:pPr>
               <w:pStyle w:val="TextBody"/>
-              <w:rPr/>
-            </w:pPr>
-            <w:r>
-              <w:rPr/>
-            </w:r>
-          </w:p>
-          <w:p>
-            <w:pPr>
-              <w:pStyle w:val="TextBody"/>
+              <w:spacing w:lineRule="auto" w:line="240" w:before="0" w:after="0"/>
+              <w:rPr/>
+            </w:pPr>
+            <w:r>
+              <w:rPr/>
+            </w:r>
+          </w:p>
+          <w:p>
+            <w:pPr>
+              <w:pStyle w:val="TextBody"/>
+              <w:spacing w:lineRule="auto" w:line="240" w:before="0" w:after="0"/>
               <w:rPr/>
             </w:pPr>
             <w:r>
@@ -2983,6 +3032,7 @@
           <w:p>
             <w:pPr>
               <w:pStyle w:val="TextBody"/>
+              <w:spacing w:lineRule="auto" w:line="240" w:before="0" w:after="0"/>
               <w:rPr/>
             </w:pPr>
             <w:r>
@@ -2993,15 +3043,17 @@
           <w:p>
             <w:pPr>
               <w:pStyle w:val="TextBody"/>
-              <w:rPr/>
-            </w:pPr>
-            <w:r>
-              <w:rPr/>
-            </w:r>
-          </w:p>
-          <w:p>
-            <w:pPr>
-              <w:pStyle w:val="TextBody"/>
+              <w:spacing w:lineRule="auto" w:line="240" w:before="0" w:after="0"/>
+              <w:rPr/>
+            </w:pPr>
+            <w:r>
+              <w:rPr/>
+            </w:r>
+          </w:p>
+          <w:p>
+            <w:pPr>
+              <w:pStyle w:val="TextBody"/>
+              <w:spacing w:lineRule="auto" w:line="240" w:before="0" w:after="0"/>
               <w:rPr/>
             </w:pPr>
             <w:r>
@@ -3012,15 +3064,17 @@
           <w:p>
             <w:pPr>
               <w:pStyle w:val="TextBody"/>
-              <w:rPr/>
-            </w:pPr>
-            <w:r>
-              <w:rPr/>
-            </w:r>
-          </w:p>
-          <w:p>
-            <w:pPr>
-              <w:pStyle w:val="TextBody"/>
+              <w:spacing w:lineRule="auto" w:line="240" w:before="0" w:after="0"/>
+              <w:rPr/>
+            </w:pPr>
+            <w:r>
+              <w:rPr/>
+            </w:r>
+          </w:p>
+          <w:p>
+            <w:pPr>
+              <w:pStyle w:val="TextBody"/>
+              <w:spacing w:lineRule="auto" w:line="240" w:before="0" w:after="0"/>
               <w:rPr/>
             </w:pPr>
             <w:r>
@@ -3031,6 +3085,7 @@
           <w:p>
             <w:pPr>
               <w:pStyle w:val="TextBody"/>
+              <w:spacing w:lineRule="auto" w:line="240" w:before="0" w:after="0"/>
               <w:rPr/>
             </w:pPr>
             <w:r>
@@ -3041,6 +3096,7 @@
           <w:p>
             <w:pPr>
               <w:pStyle w:val="TextBody"/>
+              <w:spacing w:lineRule="auto" w:line="240" w:before="0" w:after="0"/>
               <w:rPr/>
             </w:pPr>
             <w:r>
@@ -3051,6 +3107,7 @@
           <w:p>
             <w:pPr>
               <w:pStyle w:val="TextBody"/>
+              <w:spacing w:lineRule="auto" w:line="240" w:before="0" w:after="0"/>
               <w:rPr/>
             </w:pPr>
             <w:r>
@@ -3061,6 +3118,7 @@
           <w:p>
             <w:pPr>
               <w:pStyle w:val="TextBody"/>
+              <w:spacing w:lineRule="auto" w:line="240" w:before="0" w:after="0"/>
               <w:rPr/>
             </w:pPr>
             <w:r>
@@ -3071,6 +3129,7 @@
           <w:p>
             <w:pPr>
               <w:pStyle w:val="TextBody"/>
+              <w:spacing w:lineRule="auto" w:line="240" w:before="0" w:after="0"/>
               <w:rPr/>
             </w:pPr>
             <w:r>
@@ -3081,6 +3140,7 @@
           <w:p>
             <w:pPr>
               <w:pStyle w:val="TextBody"/>
+              <w:spacing w:lineRule="auto" w:line="240" w:before="0" w:after="0"/>
               <w:rPr/>
             </w:pPr>
             <w:r>
@@ -3091,16 +3151,17 @@
           <w:p>
             <w:pPr>
               <w:pStyle w:val="TextBody"/>
-              <w:rPr/>
-            </w:pPr>
-            <w:r>
-              <w:rPr/>
-            </w:r>
-          </w:p>
-          <w:p>
-            <w:pPr>
-              <w:pStyle w:val="TextBody"/>
-              <w:spacing w:before="0" w:after="140"/>
+              <w:spacing w:lineRule="auto" w:line="240" w:before="0" w:after="0"/>
+              <w:rPr/>
+            </w:pPr>
+            <w:r>
+              <w:rPr/>
+            </w:r>
+          </w:p>
+          <w:p>
+            <w:pPr>
+              <w:pStyle w:val="TextBody"/>
+              <w:spacing w:lineRule="auto" w:line="240" w:before="0" w:after="0"/>
               <w:rPr/>
             </w:pPr>
             <w:r>
@@ -3495,72 +3556,374 @@
           </w:tcPr>
           <w:p>
             <w:pPr>
-              <w:pStyle w:val="Normal"/>
-              <w:spacing w:lineRule="auto" w:line="240" w:before="0" w:after="0"/>
-              <w:rPr>
-                <w:rFonts w:ascii="Times New Roman" w:hAnsi="Times New Roman" w:cs="Times New Roman"/>
-                <w:b/>
-                <w:b/>
-                <w:bCs/>
-                <w:sz w:val="24"/>
-                <w:szCs w:val="24"/>
-              </w:rPr>
-            </w:pPr>
-            <w:r>
-              <w:rPr>
-                <w:rFonts w:cs="Times New Roman" w:ascii="Times New Roman" w:hAnsi="Times New Roman"/>
-                <w:b/>
-                <w:bCs/>
-                <w:sz w:val="24"/>
-                <w:szCs w:val="24"/>
-              </w:rPr>
-              <w:t>Program:</w:t>
-            </w:r>
-          </w:p>
-          <w:p>
-            <w:pPr>
-              <w:pStyle w:val="Normal"/>
-              <w:spacing w:lineRule="auto" w:line="240" w:before="0" w:after="0"/>
-              <w:rPr>
-                <w:rFonts w:ascii="Times New Roman" w:hAnsi="Times New Roman" w:cs="Times New Roman"/>
-                <w:b/>
-                <w:b/>
-                <w:bCs/>
-                <w:sz w:val="24"/>
-                <w:szCs w:val="24"/>
-              </w:rPr>
-            </w:pPr>
-            <w:r>
-              <w:rPr>
-                <w:rFonts w:cs="Times New Roman" w:ascii="Times New Roman" w:hAnsi="Times New Roman"/>
-                <w:b/>
-                <w:bCs/>
-                <w:sz w:val="24"/>
-                <w:szCs w:val="24"/>
-              </w:rPr>
-            </w:r>
-          </w:p>
-          <w:p>
-            <w:pPr>
-              <w:pStyle w:val="Normal"/>
-              <w:spacing w:lineRule="auto" w:line="240" w:before="0" w:after="0"/>
-              <w:rPr>
-                <w:rFonts w:ascii="Times New Roman" w:hAnsi="Times New Roman" w:cs="Times New Roman"/>
-                <w:b/>
-                <w:b/>
-                <w:bCs/>
-                <w:sz w:val="24"/>
-                <w:szCs w:val="24"/>
-              </w:rPr>
-            </w:pPr>
-            <w:r>
-              <w:rPr>
-                <w:rFonts w:cs="Times New Roman" w:ascii="Times New Roman" w:hAnsi="Times New Roman"/>
-                <w:b/>
-                <w:bCs/>
-                <w:sz w:val="24"/>
-                <w:szCs w:val="24"/>
-              </w:rPr>
+              <w:pStyle w:val="TextBody"/>
+              <w:rPr/>
+            </w:pPr>
+            <w:r>
+              <w:rPr/>
+              <w:t>#include &lt;stdio.h&gt;</w:t>
+            </w:r>
+          </w:p>
+          <w:p>
+            <w:pPr>
+              <w:pStyle w:val="TextBody"/>
+              <w:rPr/>
+            </w:pPr>
+            <w:r>
+              <w:rPr/>
+              <w:t>int prime(int n);</w:t>
+            </w:r>
+          </w:p>
+          <w:p>
+            <w:pPr>
+              <w:pStyle w:val="TextBody"/>
+              <w:rPr/>
+            </w:pPr>
+            <w:r>
+              <w:rPr/>
+            </w:r>
+          </w:p>
+          <w:p>
+            <w:pPr>
+              <w:pStyle w:val="TextBody"/>
+              <w:rPr/>
+            </w:pPr>
+            <w:r>
+              <w:rPr/>
+              <w:t>int main()</w:t>
+            </w:r>
+          </w:p>
+          <w:p>
+            <w:pPr>
+              <w:pStyle w:val="TextBody"/>
+              <w:rPr/>
+            </w:pPr>
+            <w:r>
+              <w:rPr/>
+              <w:t>{</w:t>
+            </w:r>
+          </w:p>
+          <w:p>
+            <w:pPr>
+              <w:pStyle w:val="TextBody"/>
+              <w:rPr/>
+            </w:pPr>
+            <w:r>
+              <w:rPr/>
+              <w:t>int n;</w:t>
+            </w:r>
+          </w:p>
+          <w:p>
+            <w:pPr>
+              <w:pStyle w:val="TextBody"/>
+              <w:rPr/>
+            </w:pPr>
+            <w:r>
+              <w:rPr/>
+            </w:r>
+          </w:p>
+          <w:p>
+            <w:pPr>
+              <w:pStyle w:val="TextBody"/>
+              <w:rPr/>
+            </w:pPr>
+            <w:r>
+              <w:rPr/>
+              <w:t>printf("Enter the number that you want to check if it is prime: \n");</w:t>
+            </w:r>
+          </w:p>
+          <w:p>
+            <w:pPr>
+              <w:pStyle w:val="TextBody"/>
+              <w:rPr/>
+            </w:pPr>
+            <w:r>
+              <w:rPr/>
+              <w:t>scanf("%d", &amp;n);</w:t>
+            </w:r>
+          </w:p>
+          <w:p>
+            <w:pPr>
+              <w:pStyle w:val="TextBody"/>
+              <w:rPr/>
+            </w:pPr>
+            <w:r>
+              <w:rPr/>
+            </w:r>
+          </w:p>
+          <w:p>
+            <w:pPr>
+              <w:pStyle w:val="TextBody"/>
+              <w:rPr/>
+            </w:pPr>
+            <w:r>
+              <w:rPr/>
+              <w:t>int count = prime(++n);</w:t>
+            </w:r>
+          </w:p>
+          <w:p>
+            <w:pPr>
+              <w:pStyle w:val="TextBody"/>
+              <w:rPr/>
+            </w:pPr>
+            <w:r>
+              <w:rPr/>
+              <w:t>while (count != 0)</w:t>
+            </w:r>
+          </w:p>
+          <w:p>
+            <w:pPr>
+              <w:pStyle w:val="TextBody"/>
+              <w:rPr/>
+            </w:pPr>
+            <w:r>
+              <w:rPr/>
+              <w:t>count = prime(++n);</w:t>
+            </w:r>
+          </w:p>
+          <w:p>
+            <w:pPr>
+              <w:pStyle w:val="TextBody"/>
+              <w:rPr/>
+            </w:pPr>
+            <w:r>
+              <w:rPr/>
+            </w:r>
+          </w:p>
+          <w:p>
+            <w:pPr>
+              <w:pStyle w:val="TextBody"/>
+              <w:rPr/>
+            </w:pPr>
+            <w:r>
+              <w:rPr/>
+              <w:t xml:space="preserve">printf("The next prime number is %d\n", n); </w:t>
+            </w:r>
+          </w:p>
+          <w:p>
+            <w:pPr>
+              <w:pStyle w:val="TextBody"/>
+              <w:rPr/>
+            </w:pPr>
+            <w:r>
+              <w:rPr/>
+              <w:t>}</w:t>
+            </w:r>
+          </w:p>
+          <w:p>
+            <w:pPr>
+              <w:pStyle w:val="TextBody"/>
+              <w:rPr/>
+            </w:pPr>
+            <w:r>
+              <w:rPr/>
+            </w:r>
+          </w:p>
+          <w:p>
+            <w:pPr>
+              <w:pStyle w:val="TextBody"/>
+              <w:rPr/>
+            </w:pPr>
+            <w:r>
+              <w:rPr/>
+              <w:t>int prime(int n)</w:t>
+            </w:r>
+          </w:p>
+          <w:p>
+            <w:pPr>
+              <w:pStyle w:val="TextBody"/>
+              <w:rPr/>
+            </w:pPr>
+            <w:r>
+              <w:rPr/>
+              <w:t>{</w:t>
+            </w:r>
+          </w:p>
+          <w:p>
+            <w:pPr>
+              <w:pStyle w:val="TextBody"/>
+              <w:rPr/>
+            </w:pPr>
+            <w:r>
+              <w:rPr/>
+              <w:t>int count = 0;</w:t>
+            </w:r>
+          </w:p>
+          <w:p>
+            <w:pPr>
+              <w:pStyle w:val="TextBody"/>
+              <w:rPr/>
+            </w:pPr>
+            <w:r>
+              <w:rPr/>
+            </w:r>
+          </w:p>
+          <w:p>
+            <w:pPr>
+              <w:pStyle w:val="TextBody"/>
+              <w:rPr/>
+            </w:pPr>
+            <w:r>
+              <w:rPr/>
+              <w:t>if (n == 0 || n == 1)</w:t>
+            </w:r>
+          </w:p>
+          <w:p>
+            <w:pPr>
+              <w:pStyle w:val="TextBody"/>
+              <w:rPr/>
+            </w:pPr>
+            <w:r>
+              <w:rPr/>
+              <w:t>{</w:t>
+            </w:r>
+          </w:p>
+          <w:p>
+            <w:pPr>
+              <w:pStyle w:val="TextBody"/>
+              <w:rPr/>
+            </w:pPr>
+            <w:r>
+              <w:rPr/>
+              <w:t>printf("It is neither a prime nor composite\n");</w:t>
+            </w:r>
+          </w:p>
+          <w:p>
+            <w:pPr>
+              <w:pStyle w:val="TextBody"/>
+              <w:rPr/>
+            </w:pPr>
+            <w:r>
+              <w:rPr/>
+              <w:t>return 2;</w:t>
+            </w:r>
+          </w:p>
+          <w:p>
+            <w:pPr>
+              <w:pStyle w:val="TextBody"/>
+              <w:rPr/>
+            </w:pPr>
+            <w:r>
+              <w:rPr/>
+              <w:t>}</w:t>
+            </w:r>
+          </w:p>
+          <w:p>
+            <w:pPr>
+              <w:pStyle w:val="TextBody"/>
+              <w:rPr/>
+            </w:pPr>
+            <w:r>
+              <w:rPr/>
+            </w:r>
+          </w:p>
+          <w:p>
+            <w:pPr>
+              <w:pStyle w:val="TextBody"/>
+              <w:rPr/>
+            </w:pPr>
+            <w:r>
+              <w:rPr/>
+              <w:t>else</w:t>
+            </w:r>
+          </w:p>
+          <w:p>
+            <w:pPr>
+              <w:pStyle w:val="TextBody"/>
+              <w:rPr/>
+            </w:pPr>
+            <w:r>
+              <w:rPr/>
+              <w:t>for (int i = 2; i &lt; n; i++)</w:t>
+            </w:r>
+          </w:p>
+          <w:p>
+            <w:pPr>
+              <w:pStyle w:val="TextBody"/>
+              <w:rPr/>
+            </w:pPr>
+            <w:r>
+              <w:rPr/>
+              <w:t>if (n % i == 0)</w:t>
+            </w:r>
+          </w:p>
+          <w:p>
+            <w:pPr>
+              <w:pStyle w:val="TextBody"/>
+              <w:rPr/>
+            </w:pPr>
+            <w:r>
+              <w:rPr/>
+              <w:t>{</w:t>
+            </w:r>
+          </w:p>
+          <w:p>
+            <w:pPr>
+              <w:pStyle w:val="TextBody"/>
+              <w:rPr/>
+            </w:pPr>
+            <w:r>
+              <w:rPr/>
+              <w:t>count = 1;</w:t>
+            </w:r>
+          </w:p>
+          <w:p>
+            <w:pPr>
+              <w:pStyle w:val="TextBody"/>
+              <w:rPr/>
+            </w:pPr>
+            <w:r>
+              <w:rPr/>
+              <w:t>break;</w:t>
+            </w:r>
+          </w:p>
+          <w:p>
+            <w:pPr>
+              <w:pStyle w:val="TextBody"/>
+              <w:rPr/>
+            </w:pPr>
+            <w:r>
+              <w:rPr/>
+              <w:t>}</w:t>
+            </w:r>
+          </w:p>
+          <w:p>
+            <w:pPr>
+              <w:pStyle w:val="TextBody"/>
+              <w:rPr/>
+            </w:pPr>
+            <w:r>
+              <w:rPr/>
+            </w:r>
+          </w:p>
+          <w:p>
+            <w:pPr>
+              <w:pStyle w:val="TextBody"/>
+              <w:rPr/>
+            </w:pPr>
+            <w:r>
+              <w:rPr/>
+              <w:t>return count;</w:t>
+            </w:r>
+          </w:p>
+          <w:p>
+            <w:pPr>
+              <w:pStyle w:val="TextBody"/>
+              <w:rPr/>
+            </w:pPr>
+            <w:r>
+              <w:rPr/>
+              <w:t>}</w:t>
+            </w:r>
+          </w:p>
+          <w:p>
+            <w:pPr>
+              <w:pStyle w:val="TextBody"/>
+              <w:spacing w:before="0" w:after="140"/>
+              <w:rPr/>
+            </w:pPr>
+            <w:r>
+              <w:rPr/>
             </w:r>
           </w:p>
         </w:tc>

</xml_diff>